<commit_message>
update the report again
</commit_message>
<xml_diff>
--- a/实验报告.docx
+++ b/实验报告.docx
@@ -67,33 +67,11 @@
         <w:t>项目地址：</w:t>
       </w:r>
       <w:r>
-        <w:fldChar w:fldCharType="begin"/>
-      </w:r>
-      <w:r>
-        <w:instrText>HYPERLINK "https://github.com/cxfann/DL2023Fall/tree/main/project_1"</w:instrText>
-      </w:r>
-      <w:r>
-        <w:fldChar w:fldCharType="separate"/>
-      </w:r>
-      <w:r>
-        <w:rPr>
-          <w:rStyle w:val="a4"/>
-          <w:color w:val="auto"/>
-          <w:sz w:val="24"/>
-          <w:szCs w:val="28"/>
-          <w:u w:val="none"/>
-        </w:rPr>
-        <w:t>DL2023Fall/project_1 at main · cxfann/DL2023Fall (github.com)</w:t>
-      </w:r>
-      <w:r>
-        <w:rPr>
-          <w:rStyle w:val="a4"/>
-          <w:color w:val="auto"/>
-          <w:sz w:val="24"/>
-          <w:szCs w:val="28"/>
-          <w:u w:val="none"/>
-        </w:rPr>
-        <w:fldChar w:fldCharType="end"/>
+        <w:rPr>
+          <w:sz w:val="24"/>
+          <w:szCs w:val="28"/>
+        </w:rPr>
+        <w:t>https://github.com/cxfann/DL_HW1</w:t>
       </w:r>
     </w:p>
     <w:p>
@@ -395,7 +373,15 @@
           <w:sz w:val="24"/>
           <w:szCs w:val="24"/>
         </w:rPr>
-        <w:t>实验从合肥公交</w:t>
+        <w:t>项目</w:t>
+      </w:r>
+      <w:r>
+        <w:rPr>
+          <w:rFonts w:hint="eastAsia"/>
+          <w:sz w:val="24"/>
+          <w:szCs w:val="24"/>
+        </w:rPr>
+        <w:t>从合肥公交</w:t>
       </w:r>
       <w:proofErr w:type="gramStart"/>
       <w:r>

</xml_diff>

<commit_message>
Improved repository structure by creating folders for better organization.
</commit_message>
<xml_diff>
--- a/实验报告.docx
+++ b/实验报告.docx
@@ -48,6 +48,51 @@
         </w:rPr>
         <w:t>合肥公交线路查询软件</w:t>
       </w:r>
+      <w:r>
+        <w:rPr>
+          <w:rFonts w:hint="eastAsia"/>
+          <w:sz w:val="24"/>
+          <w:szCs w:val="24"/>
+        </w:rPr>
+        <w:t xml:space="preserve"> </w:t>
+      </w:r>
+      <w:r>
+        <w:rPr>
+          <w:sz w:val="24"/>
+          <w:szCs w:val="24"/>
+        </w:rPr>
+        <w:t xml:space="preserve">               </w:t>
+      </w:r>
+      <w:r>
+        <w:rPr>
+          <w:rFonts w:hint="eastAsia"/>
+          <w:sz w:val="24"/>
+          <w:szCs w:val="24"/>
+        </w:rPr>
+        <w:t xml:space="preserve">范晨晓 </w:t>
+      </w:r>
+      <w:r>
+        <w:rPr>
+          <w:sz w:val="24"/>
+          <w:szCs w:val="24"/>
+        </w:rPr>
+        <w:t xml:space="preserve"> </w:t>
+      </w:r>
+      <w:r>
+        <w:rPr>
+          <w:rFonts w:hint="eastAsia"/>
+          <w:sz w:val="24"/>
+          <w:szCs w:val="24"/>
+        </w:rPr>
+        <w:t>PB</w:t>
+      </w:r>
+      <w:r>
+        <w:rPr>
+          <w:sz w:val="24"/>
+          <w:szCs w:val="24"/>
+        </w:rPr>
+        <w:t>21061199</w:t>
+      </w:r>
     </w:p>
     <w:p>
       <w:pPr>
@@ -72,6 +117,21 @@
           <w:szCs w:val="28"/>
         </w:rPr>
         <w:t>https://github.com/cxfann/DL_HW1</w:t>
+      </w:r>
+      <w:r>
+        <w:rPr>
+          <w:sz w:val="24"/>
+          <w:szCs w:val="28"/>
+        </w:rPr>
+        <w:t xml:space="preserve"> </w:t>
+      </w:r>
+      <w:r>
+        <w:rPr>
+          <w:rFonts w:hint="eastAsia"/>
+          <w:sz w:val="24"/>
+          <w:szCs w:val="28"/>
+        </w:rPr>
+        <w:t>（运行示例视频也位于其中）</w:t>
       </w:r>
     </w:p>
     <w:p>
@@ -189,25 +249,7 @@
           <w:sz w:val="24"/>
           <w:szCs w:val="24"/>
         </w:rPr>
-        <w:t>依据线路</w:t>
-      </w:r>
-      <w:proofErr w:type="gramStart"/>
-      <w:r>
-        <w:rPr>
-          <w:rFonts w:hint="eastAsia"/>
-          <w:sz w:val="24"/>
-          <w:szCs w:val="24"/>
-        </w:rPr>
-        <w:t>路</w:t>
-      </w:r>
-      <w:proofErr w:type="gramEnd"/>
-      <w:r>
-        <w:rPr>
-          <w:rFonts w:hint="eastAsia"/>
-          <w:sz w:val="24"/>
-          <w:szCs w:val="24"/>
-        </w:rPr>
-        <w:t>号（</w:t>
+        <w:t>依据线路路号（</w:t>
       </w:r>
       <w:r>
         <w:rPr>
@@ -381,25 +423,7 @@
           <w:sz w:val="24"/>
           <w:szCs w:val="24"/>
         </w:rPr>
-        <w:t>从合肥公交</w:t>
-      </w:r>
-      <w:proofErr w:type="gramStart"/>
-      <w:r>
-        <w:rPr>
-          <w:rFonts w:hint="eastAsia"/>
-          <w:sz w:val="24"/>
-          <w:szCs w:val="24"/>
-        </w:rPr>
-        <w:t>官网爬取</w:t>
-      </w:r>
-      <w:proofErr w:type="gramEnd"/>
-      <w:r>
-        <w:rPr>
-          <w:rFonts w:hint="eastAsia"/>
-          <w:sz w:val="24"/>
-          <w:szCs w:val="24"/>
-        </w:rPr>
-        <w:t>数据</w:t>
+        <w:t>从合肥公交官网爬取数据</w:t>
       </w:r>
       <w:r>
         <w:rPr>
@@ -656,29 +680,7 @@
           <w:sz w:val="24"/>
           <w:szCs w:val="28"/>
         </w:rPr>
-        <w:t>由于篇幅限制以及函数</w:t>
-      </w:r>
-      <w:proofErr w:type="gramStart"/>
-      <w:r>
-        <w:rPr>
-          <w:rFonts w:hint="eastAsia"/>
-          <w:b/>
-          <w:bCs/>
-          <w:sz w:val="24"/>
-          <w:szCs w:val="28"/>
-        </w:rPr>
-        <w:t>输出输出</w:t>
-      </w:r>
-      <w:proofErr w:type="gramEnd"/>
-      <w:r>
-        <w:rPr>
-          <w:rFonts w:hint="eastAsia"/>
-          <w:b/>
-          <w:bCs/>
-          <w:sz w:val="24"/>
-          <w:szCs w:val="28"/>
-        </w:rPr>
-        <w:t>内容较多，详细的函数参数说明，参数限制、返回数据已经体现在代码注释当中。</w:t>
+        <w:t>由于篇幅限制以及函数输出输出内容较多，详细的函数参数说明，参数限制、返回数据已经体现在代码注释当中。</w:t>
       </w:r>
     </w:p>
     <w:p>
@@ -766,25 +768,7 @@
           <w:sz w:val="24"/>
           <w:szCs w:val="28"/>
         </w:rPr>
-        <w:t>，</w:t>
-      </w:r>
-      <w:proofErr w:type="gramStart"/>
-      <w:r>
-        <w:rPr>
-          <w:rFonts w:hint="eastAsia"/>
-          <w:sz w:val="24"/>
-          <w:szCs w:val="28"/>
-        </w:rPr>
-        <w:t>进而爬取信息</w:t>
-      </w:r>
-      <w:proofErr w:type="gramEnd"/>
-      <w:r>
-        <w:rPr>
-          <w:rFonts w:hint="eastAsia"/>
-          <w:sz w:val="24"/>
-          <w:szCs w:val="28"/>
-        </w:rPr>
-        <w:t>。</w:t>
+        <w:t>，进而爬取信息。</w:t>
       </w:r>
     </w:p>
     <w:p>
@@ -873,43 +857,7 @@
           <w:sz w:val="24"/>
           <w:szCs w:val="28"/>
         </w:rPr>
-        <w:t>读取用户输入查询的线路信息，</w:t>
-      </w:r>
-      <w:proofErr w:type="gramStart"/>
-      <w:r>
-        <w:rPr>
-          <w:rFonts w:hint="eastAsia"/>
-          <w:sz w:val="24"/>
-          <w:szCs w:val="28"/>
-        </w:rPr>
-        <w:t>爬取对应</w:t>
-      </w:r>
-      <w:proofErr w:type="gramEnd"/>
-      <w:r>
-        <w:rPr>
-          <w:rFonts w:hint="eastAsia"/>
-          <w:sz w:val="24"/>
-          <w:szCs w:val="28"/>
-        </w:rPr>
-        <w:t>网站的html。</w:t>
-      </w:r>
-      <w:proofErr w:type="gramStart"/>
-      <w:r>
-        <w:rPr>
-          <w:rFonts w:hint="eastAsia"/>
-          <w:sz w:val="24"/>
-          <w:szCs w:val="28"/>
-        </w:rPr>
-        <w:t>爬取时</w:t>
-      </w:r>
-      <w:proofErr w:type="gramEnd"/>
-      <w:r>
-        <w:rPr>
-          <w:rFonts w:hint="eastAsia"/>
-          <w:sz w:val="24"/>
-          <w:szCs w:val="28"/>
-        </w:rPr>
-        <w:t>利用</w:t>
+        <w:t>读取用户输入查询的线路信息，爬取对应网站的html。爬取时利用</w:t>
       </w:r>
       <w:r>
         <w:rPr>

</xml_diff>